<commit_message>
transaccion implementada para factura
</commit_message>
<xml_diff>
--- a/Documentacion/MANUAL DE USUARIO.docx
+++ b/Documentacion/MANUAL DE USUARIO.docx
@@ -1,11 +1,13 @@
 
 <file path=word/document.xml><?xml version="1.0" encoding="utf-8"?>
-<w:document xmlns:wpc="http://schemas.microsoft.com/office/word/2010/wordprocessingCanvas" xmlns:cx="http://schemas.microsoft.com/office/drawing/2014/chartex" xmlns:cx1="http://schemas.microsoft.com/office/drawing/2015/9/8/chartex" xmlns:mc="http://schemas.openxmlformats.org/markup-compatibility/2006" xmlns:o="urn:schemas-microsoft-com:office:office" xmlns:r="http://schemas.openxmlformats.org/officeDocument/2006/relationships" xmlns:m="http://schemas.openxmlformats.org/officeDocument/2006/math" xmlns:v="urn:schemas-microsoft-com:vml" xmlns:wp14="http://schemas.microsoft.com/office/word/2010/wordprocessingDrawing" xmlns:wp="http://schemas.openxmlformats.org/drawingml/2006/wordprocessingDrawing" xmlns:w10="urn:schemas-microsoft-com:office:word" xmlns:w="http://schemas.openxmlformats.org/wordprocessingml/2006/main" xmlns:w14="http://schemas.microsoft.com/office/word/2010/wordml" xmlns:w15="http://schemas.microsoft.com/office/word/2012/wordml" xmlns:w16se="http://schemas.microsoft.com/office/word/2015/wordml/symex" xmlns:wpg="http://schemas.microsoft.com/office/word/2010/wordprocessingGroup" xmlns:wpi="http://schemas.microsoft.com/office/word/2010/wordprocessingInk" xmlns:wne="http://schemas.microsoft.com/office/word/2006/wordml" xmlns:wps="http://schemas.microsoft.com/office/word/2010/wordprocessingShape" mc:Ignorable="w14 w15 w16se wp14">
+<w:document xmlns:wpc="http://schemas.microsoft.com/office/word/2010/wordprocessingCanvas" xmlns:cx="http://schemas.microsoft.com/office/drawing/2014/chartex" xmlns:cx1="http://schemas.microsoft.com/office/drawing/2015/9/8/chartex" xmlns:cx2="http://schemas.microsoft.com/office/drawing/2015/10/21/chartex" xmlns:cx3="http://schemas.microsoft.com/office/drawing/2016/5/9/chartex" xmlns:cx4="http://schemas.microsoft.com/office/drawing/2016/5/10/chartex" xmlns:cx5="http://schemas.microsoft.com/office/drawing/2016/5/11/chartex" xmlns:cx6="http://schemas.microsoft.com/office/drawing/2016/5/12/chartex" xmlns:cx7="http://schemas.microsoft.com/office/drawing/2016/5/13/chartex" xmlns:cx8="http://schemas.microsoft.com/office/drawing/2016/5/14/chartex" xmlns:mc="http://schemas.openxmlformats.org/markup-compatibility/2006" xmlns:aink="http://schemas.microsoft.com/office/drawing/2016/ink" xmlns:am3d="http://schemas.microsoft.com/office/drawing/2017/model3d" xmlns:o="urn:schemas-microsoft-com:office:office" xmlns:r="http://schemas.openxmlformats.org/officeDocument/2006/relationships" xmlns:m="http://schemas.openxmlformats.org/officeDocument/2006/math" xmlns:v="urn:schemas-microsoft-com:vml" xmlns:wp14="http://schemas.microsoft.com/office/word/2010/wordprocessingDrawing" xmlns:wp="http://schemas.openxmlformats.org/drawingml/2006/wordprocessingDrawing" xmlns:w10="urn:schemas-microsoft-com:office:word" xmlns:w="http://schemas.openxmlformats.org/wordprocessingml/2006/main" xmlns:w14="http://schemas.microsoft.com/office/word/2010/wordml" xmlns:w15="http://schemas.microsoft.com/office/word/2012/wordml" xmlns:w16cid="http://schemas.microsoft.com/office/word/2016/wordml/cid" xmlns:w16se="http://schemas.microsoft.com/office/word/2015/wordml/symex" xmlns:wpg="http://schemas.microsoft.com/office/word/2010/wordprocessingGroup" xmlns:wpi="http://schemas.microsoft.com/office/word/2010/wordprocessingInk" xmlns:wne="http://schemas.microsoft.com/office/word/2006/wordml" xmlns:wps="http://schemas.microsoft.com/office/word/2010/wordprocessingShape" mc:Ignorable="w14 w15 w16se w16cid wp14">
   <w:body>
     <w:sdt>
       <w:sdtPr>
         <w:rPr>
+          <w:rFonts w:eastAsiaTheme="minorHAnsi"/>
           <w:color w:val="5B9BD5" w:themeColor="accent1"/>
+          <w:lang w:eastAsia="en-US"/>
         </w:rPr>
         <w:id w:val="-2081741992"/>
         <w:docPartObj>
@@ -15,10 +17,8 @@
       </w:sdtPr>
       <w:sdtEndPr>
         <w:rPr>
-          <w:rFonts w:eastAsiaTheme="minorHAnsi"/>
           <w:color w:val="auto"/>
           <w:sz w:val="28"/>
-          <w:lang w:eastAsia="en-US"/>
         </w:rPr>
       </w:sdtEndPr>
       <w:sdtContent>
@@ -37,7 +37,7 @@
               <w:color w:val="5B9BD5" w:themeColor="accent1"/>
             </w:rPr>
             <w:drawing>
-              <wp:inline distT="0" distB="0" distL="0" distR="0">
+              <wp:inline distT="0" distB="0" distL="0" distR="0" wp14:anchorId="4838380C" wp14:editId="2FCB0E89">
                 <wp:extent cx="1417320" cy="750898"/>
                 <wp:effectExtent l="0" t="0" r="0" b="0"/>
                 <wp:docPr id="143" name="Imagen 143"/>
@@ -132,7 +132,6 @@
                   <w:szCs w:val="80"/>
                 </w:rPr>
               </w:pPr>
-              <w:proofErr w:type="spellStart"/>
               <w:r>
                 <w:rPr>
                   <w:rFonts w:asciiTheme="majorHAnsi" w:eastAsiaTheme="majorEastAsia" w:hAnsiTheme="majorHAnsi" w:cstheme="majorBidi"/>
@@ -143,7 +142,6 @@
                 </w:rPr>
                 <w:t>DENTAPLUS</w:t>
               </w:r>
-              <w:proofErr w:type="spellEnd"/>
             </w:p>
           </w:sdtContent>
         </w:sdt>
@@ -163,6 +161,7 @@
             <w:dataBinding w:prefixMappings="xmlns:ns0='http://purl.org/dc/elements/1.1/' xmlns:ns1='http://schemas.openxmlformats.org/package/2006/metadata/core-properties' " w:xpath="/ns1:coreProperties[1]/ns0:subject[1]" w:storeItemID="{6C3C8BC8-F283-45AE-878A-BAB7291924A1}"/>
             <w:text/>
           </w:sdtPr>
+          <w:sdtEndPr/>
           <w:sdtContent>
             <w:p>
               <w:pPr>
@@ -194,7 +193,6 @@
               <w:color w:val="5B9BD5" w:themeColor="accent1"/>
             </w:rPr>
           </w:pPr>
-          <w:bookmarkStart w:id="0" w:name="_GoBack"/>
           <w:r>
             <w:rPr>
               <w:noProof/>
@@ -203,7 +201,7 @@
             <mc:AlternateContent>
               <mc:Choice Requires="wps">
                 <w:drawing>
-                  <wp:anchor distT="0" distB="0" distL="114300" distR="114300" simplePos="0" relativeHeight="251659264" behindDoc="0" locked="0" layoutInCell="1" allowOverlap="1">
+                  <wp:anchor distT="0" distB="0" distL="114300" distR="114300" simplePos="0" relativeHeight="251659264" behindDoc="0" locked="0" layoutInCell="1" allowOverlap="1" wp14:anchorId="1BF96002" wp14:editId="48E4F615">
                     <wp:simplePos x="0" y="0"/>
                     <wp:positionH relativeFrom="margin">
                       <wp:align>center</wp:align>
@@ -271,13 +269,14 @@
                                   <w:tag w:val=""/>
                                   <w:id w:val="197127006"/>
                                   <w:dataBinding w:prefixMappings="xmlns:ns0='http://schemas.microsoft.com/office/2006/coverPageProps' " w:xpath="/ns0:CoverPageProperties[1]/ns0:PublishDate[1]" w:storeItemID="{55AF091B-3C7A-41E3-B477-F2FDAA23CFDA}"/>
-                                  <w:date w:fullDate="2024-05-08T00:00:00Z">
+                                  <w:date>
                                     <w:dateFormat w:val="d 'de' MMMM 'de' yyyy"/>
                                     <w:lid w:val="es-ES"/>
                                     <w:storeMappedDataAs w:val="dateTime"/>
                                     <w:calendar w:val="gregorian"/>
                                   </w:date>
                                 </w:sdtPr>
+                                <w:sdtEndPr/>
                                 <w:sdtContent>
                                   <w:p>
                                     <w:pPr>
@@ -299,7 +298,17 @@
                                         <w:szCs w:val="28"/>
                                         <w:lang w:val="es-ES"/>
                                       </w:rPr>
-                                      <w:t>8 de mayo de 2024</w:t>
+                                      <w:t>20</w:t>
+                                    </w:r>
+                                    <w:r>
+                                      <w:rPr>
+                                        <w:caps/>
+                                        <w:color w:val="5B9BD5" w:themeColor="accent1"/>
+                                        <w:sz w:val="28"/>
+                                        <w:szCs w:val="28"/>
+                                        <w:lang w:val="es-ES"/>
+                                      </w:rPr>
+                                      <w:t xml:space="preserve"> de mayo de 2024</w:t>
                                     </w:r>
                                   </w:p>
                                 </w:sdtContent>
@@ -324,23 +333,15 @@
                                     <w:dataBinding w:prefixMappings="xmlns:ns0='http://schemas.openxmlformats.org/officeDocument/2006/extended-properties' " w:xpath="/ns0:Properties[1]/ns0:Company[1]" w:storeItemID="{6668398D-A668-4E3E-A5EB-62B293D839F1}"/>
                                     <w:text/>
                                   </w:sdtPr>
+                                  <w:sdtEndPr/>
                                   <w:sdtContent>
                                     <w:r>
                                       <w:rPr>
                                         <w:caps/>
                                         <w:color w:val="5B9BD5" w:themeColor="accent1"/>
                                       </w:rPr>
-                                      <w:t xml:space="preserve">Pixel </w:t>
+                                      <w:t>Pixel Code</w:t>
                                     </w:r>
-                                    <w:proofErr w:type="spellStart"/>
-                                    <w:r>
-                                      <w:rPr>
-                                        <w:caps/>
-                                        <w:color w:val="5B9BD5" w:themeColor="accent1"/>
-                                      </w:rPr>
-                                      <w:t>Code</w:t>
-                                    </w:r>
-                                    <w:proofErr w:type="spellEnd"/>
                                   </w:sdtContent>
                                 </w:sdt>
                               </w:p>
@@ -365,6 +366,7 @@
                                     <w:dataBinding w:prefixMappings="xmlns:ns0='http://schemas.microsoft.com/office/2006/coverPageProps' " w:xpath="/ns0:CoverPageProperties[1]/ns0:CompanyAddress[1]" w:storeItemID="{55AF091B-3C7A-41E3-B477-F2FDAA23CFDA}"/>
                                     <w:text/>
                                   </w:sdtPr>
+                                  <w:sdtEndPr/>
                                   <w:sdtContent>
                                     <w:r>
                                       <w:rPr>
@@ -399,7 +401,7 @@
               </mc:Choice>
               <mc:Fallback>
                 <w:pict>
-                  <v:shapetype id="_x0000_t202" coordsize="21600,21600" o:spt="202" path="m,l,21600r21600,l21600,xe">
+                  <v:shapetype w14:anchorId="1BF96002" id="_x0000_t202" coordsize="21600,21600" o:spt="202" path="m,l,21600r21600,l21600,xe">
                     <v:stroke joinstyle="miter"/>
                     <v:path gradientshapeok="t" o:connecttype="rect"/>
                   </v:shapetype>
@@ -418,13 +420,14 @@
                             <w:tag w:val=""/>
                             <w:id w:val="197127006"/>
                             <w:dataBinding w:prefixMappings="xmlns:ns0='http://schemas.microsoft.com/office/2006/coverPageProps' " w:xpath="/ns0:CoverPageProperties[1]/ns0:PublishDate[1]" w:storeItemID="{55AF091B-3C7A-41E3-B477-F2FDAA23CFDA}"/>
-                            <w:date w:fullDate="2024-05-08T00:00:00Z">
+                            <w:date>
                               <w:dateFormat w:val="d 'de' MMMM 'de' yyyy"/>
                               <w:lid w:val="es-ES"/>
                               <w:storeMappedDataAs w:val="dateTime"/>
                               <w:calendar w:val="gregorian"/>
                             </w:date>
                           </w:sdtPr>
+                          <w:sdtEndPr/>
                           <w:sdtContent>
                             <w:p>
                               <w:pPr>
@@ -446,7 +449,17 @@
                                   <w:szCs w:val="28"/>
                                   <w:lang w:val="es-ES"/>
                                 </w:rPr>
-                                <w:t>8 de mayo de 2024</w:t>
+                                <w:t>20</w:t>
+                              </w:r>
+                              <w:r>
+                                <w:rPr>
+                                  <w:caps/>
+                                  <w:color w:val="5B9BD5" w:themeColor="accent1"/>
+                                  <w:sz w:val="28"/>
+                                  <w:szCs w:val="28"/>
+                                  <w:lang w:val="es-ES"/>
+                                </w:rPr>
+                                <w:t xml:space="preserve"> de mayo de 2024</w:t>
                               </w:r>
                             </w:p>
                           </w:sdtContent>
@@ -471,23 +484,15 @@
                               <w:dataBinding w:prefixMappings="xmlns:ns0='http://schemas.openxmlformats.org/officeDocument/2006/extended-properties' " w:xpath="/ns0:Properties[1]/ns0:Company[1]" w:storeItemID="{6668398D-A668-4E3E-A5EB-62B293D839F1}"/>
                               <w:text/>
                             </w:sdtPr>
+                            <w:sdtEndPr/>
                             <w:sdtContent>
                               <w:r>
                                 <w:rPr>
                                   <w:caps/>
                                   <w:color w:val="5B9BD5" w:themeColor="accent1"/>
                                 </w:rPr>
-                                <w:t xml:space="preserve">Pixel </w:t>
+                                <w:t>Pixel Code</w:t>
                               </w:r>
-                              <w:proofErr w:type="spellStart"/>
-                              <w:r>
-                                <w:rPr>
-                                  <w:caps/>
-                                  <w:color w:val="5B9BD5" w:themeColor="accent1"/>
-                                </w:rPr>
-                                <w:t>Code</w:t>
-                              </w:r>
-                              <w:proofErr w:type="spellEnd"/>
                             </w:sdtContent>
                           </w:sdt>
                         </w:p>
@@ -512,6 +517,7 @@
                               <w:dataBinding w:prefixMappings="xmlns:ns0='http://schemas.microsoft.com/office/2006/coverPageProps' " w:xpath="/ns0:CoverPageProperties[1]/ns0:CompanyAddress[1]" w:storeItemID="{55AF091B-3C7A-41E3-B477-F2FDAA23CFDA}"/>
                               <w:text/>
                             </w:sdtPr>
+                            <w:sdtEndPr/>
                             <w:sdtContent>
                               <w:r>
                                 <w:rPr>
@@ -538,7 +544,7 @@
               <w:color w:val="5B9BD5" w:themeColor="accent1"/>
             </w:rPr>
             <w:drawing>
-              <wp:inline distT="0" distB="0" distL="0" distR="0">
+              <wp:inline distT="0" distB="0" distL="0" distR="0" wp14:anchorId="12C156CD" wp14:editId="1E2BC1C7">
                 <wp:extent cx="758952" cy="478932"/>
                 <wp:effectExtent l="0" t="0" r="3175" b="0"/>
                 <wp:docPr id="144" name="Imagen 144"/>
@@ -587,7 +593,6 @@
             </w:drawing>
           </w:r>
         </w:p>
-        <w:bookmarkEnd w:id="0"/>
         <w:p>
           <w:pPr>
             <w:rPr>
@@ -601,7 +606,7 @@
               <w:lang w:eastAsia="es-GT"/>
             </w:rPr>
             <w:drawing>
-              <wp:anchor distT="0" distB="0" distL="114300" distR="114300" simplePos="0" relativeHeight="251660288" behindDoc="0" locked="0" layoutInCell="1" allowOverlap="1">
+              <wp:anchor distT="0" distB="0" distL="114300" distR="114300" simplePos="0" relativeHeight="251660288" behindDoc="0" locked="0" layoutInCell="1" allowOverlap="1" wp14:anchorId="0FB5B7D4" wp14:editId="4959ECE6">
                 <wp:simplePos x="0" y="0"/>
                 <wp:positionH relativeFrom="margin">
                   <wp:align>center</wp:align>
@@ -754,7 +759,7 @@
           <w:lang w:eastAsia="es-GT"/>
         </w:rPr>
         <w:drawing>
-          <wp:inline distT="0" distB="0" distL="0" distR="0" wp14:anchorId="12AC2AE0" wp14:editId="20B7E3F2">
+          <wp:inline distT="0" distB="0" distL="0" distR="0" wp14:anchorId="19E205D4" wp14:editId="0F065A6E">
             <wp:extent cx="5612130" cy="2567305"/>
             <wp:effectExtent l="0" t="0" r="7620" b="4445"/>
             <wp:docPr id="1" name="Imagen 1"/>
@@ -841,7 +846,7 @@
           <w:lang w:eastAsia="es-GT"/>
         </w:rPr>
         <w:drawing>
-          <wp:inline distT="0" distB="0" distL="0" distR="0" wp14:anchorId="2A350CA4" wp14:editId="5032C944">
+          <wp:inline distT="0" distB="0" distL="0" distR="0" wp14:anchorId="01C7DB39" wp14:editId="6B31C217">
             <wp:extent cx="5996523" cy="2724150"/>
             <wp:effectExtent l="0" t="0" r="4445" b="0"/>
             <wp:docPr id="2" name="Imagen 2"/>
@@ -909,7 +914,7 @@
           <w:lang w:eastAsia="es-GT"/>
         </w:rPr>
         <w:drawing>
-          <wp:inline distT="0" distB="0" distL="0" distR="0" wp14:anchorId="60D7CD9D" wp14:editId="62EE8FAF">
+          <wp:inline distT="0" distB="0" distL="0" distR="0" wp14:anchorId="6EEFE8E3" wp14:editId="04C6390A">
             <wp:extent cx="5612130" cy="2589530"/>
             <wp:effectExtent l="0" t="0" r="7620" b="1270"/>
             <wp:docPr id="3" name="Imagen 3"/>
@@ -977,7 +982,7 @@
           <w:lang w:eastAsia="es-GT"/>
         </w:rPr>
         <w:drawing>
-          <wp:inline distT="0" distB="0" distL="0" distR="0" wp14:anchorId="56A9485A" wp14:editId="004655E3">
+          <wp:inline distT="0" distB="0" distL="0" distR="0" wp14:anchorId="4386EFC0" wp14:editId="2AA87EA7">
             <wp:extent cx="2953162" cy="943107"/>
             <wp:effectExtent l="0" t="0" r="0" b="9525"/>
             <wp:docPr id="4" name="Imagen 4"/>
@@ -1045,7 +1050,7 @@
           <w:lang w:eastAsia="es-GT"/>
         </w:rPr>
         <w:drawing>
-          <wp:inline distT="0" distB="0" distL="0" distR="0" wp14:anchorId="66731D50" wp14:editId="0266ED20">
+          <wp:inline distT="0" distB="0" distL="0" distR="0" wp14:anchorId="1D0FA7B5" wp14:editId="7CA198D3">
             <wp:extent cx="5612130" cy="2565400"/>
             <wp:effectExtent l="0" t="0" r="7620" b="6350"/>
             <wp:docPr id="5" name="Imagen 5"/>
@@ -1168,7 +1173,7 @@
           <w:lang w:eastAsia="es-GT"/>
         </w:rPr>
         <w:drawing>
-          <wp:inline distT="0" distB="0" distL="0" distR="0" wp14:anchorId="2D302F2E" wp14:editId="4676EC73">
+          <wp:inline distT="0" distB="0" distL="0" distR="0" wp14:anchorId="5E70E131" wp14:editId="2B7C0F76">
             <wp:extent cx="3153215" cy="4229690"/>
             <wp:effectExtent l="0" t="0" r="9525" b="0"/>
             <wp:docPr id="6" name="Imagen 6"/>
@@ -1320,7 +1325,7 @@
           <w:lang w:eastAsia="es-GT"/>
         </w:rPr>
         <w:drawing>
-          <wp:inline distT="0" distB="0" distL="0" distR="0" wp14:anchorId="5C157131" wp14:editId="3E115CF8">
+          <wp:inline distT="0" distB="0" distL="0" distR="0" wp14:anchorId="5169E29B" wp14:editId="66272BBF">
             <wp:extent cx="5612130" cy="2562225"/>
             <wp:effectExtent l="0" t="0" r="7620" b="9525"/>
             <wp:docPr id="7" name="Imagen 7"/>
@@ -1409,7 +1414,7 @@
           <w:lang w:eastAsia="es-GT"/>
         </w:rPr>
         <w:drawing>
-          <wp:inline distT="0" distB="0" distL="0" distR="0" wp14:anchorId="65709282" wp14:editId="72F79111">
+          <wp:inline distT="0" distB="0" distL="0" distR="0" wp14:anchorId="07C63D9E" wp14:editId="5B369A35">
             <wp:extent cx="5029902" cy="3105583"/>
             <wp:effectExtent l="0" t="0" r="0" b="0"/>
             <wp:docPr id="8" name="Imagen 8"/>
@@ -1519,7 +1524,7 @@
           <w:lang w:eastAsia="es-GT"/>
         </w:rPr>
         <w:drawing>
-          <wp:inline distT="0" distB="0" distL="0" distR="0" wp14:anchorId="3EF3C078" wp14:editId="14F33FF3">
+          <wp:inline distT="0" distB="0" distL="0" distR="0" wp14:anchorId="58C6CBDA" wp14:editId="5D8759E9">
             <wp:extent cx="5612130" cy="2564130"/>
             <wp:effectExtent l="0" t="0" r="7620" b="7620"/>
             <wp:docPr id="9" name="Imagen 9"/>
@@ -1585,7 +1590,7 @@
           <w:lang w:eastAsia="es-GT"/>
         </w:rPr>
         <w:drawing>
-          <wp:inline distT="0" distB="0" distL="0" distR="0" wp14:anchorId="67229322" wp14:editId="6777D9F6">
+          <wp:inline distT="0" distB="0" distL="0" distR="0" wp14:anchorId="2C91392E" wp14:editId="5A4B6503">
             <wp:extent cx="5612130" cy="2553970"/>
             <wp:effectExtent l="0" t="0" r="7620" b="0"/>
             <wp:docPr id="10" name="Imagen 10"/>
@@ -1703,7 +1708,7 @@
           <w:lang w:eastAsia="es-GT"/>
         </w:rPr>
         <w:drawing>
-          <wp:inline distT="0" distB="0" distL="0" distR="0" wp14:anchorId="0824DFA5" wp14:editId="6C25BFD9">
+          <wp:inline distT="0" distB="0" distL="0" distR="0" wp14:anchorId="196F12FD" wp14:editId="553820CB">
             <wp:extent cx="5612130" cy="2476500"/>
             <wp:effectExtent l="0" t="0" r="7620" b="0"/>
             <wp:docPr id="11" name="Imagen 11"/>
@@ -1768,14 +1773,14 @@
         </w:rPr>
         <w:t xml:space="preserve">Ver factura: </w:t>
       </w:r>
-      <w:proofErr w:type="spellStart"/>
-      <w:r>
-        <w:rPr>
-          <w:sz w:val="28"/>
-        </w:rPr>
-        <w:t>aca</w:t>
-      </w:r>
-      <w:proofErr w:type="spellEnd"/>
+      <w:r>
+        <w:rPr>
+          <w:sz w:val="28"/>
+        </w:rPr>
+        <w:t>acá</w:t>
+      </w:r>
+      <w:bookmarkStart w:id="0" w:name="_GoBack"/>
+      <w:bookmarkEnd w:id="0"/>
       <w:r>
         <w:rPr>
           <w:sz w:val="28"/>
@@ -1798,7 +1803,7 @@
           <w:lang w:eastAsia="es-GT"/>
         </w:rPr>
         <w:drawing>
-          <wp:inline distT="0" distB="0" distL="0" distR="0" wp14:anchorId="0FA6BA5E" wp14:editId="6BE5A7ED">
+          <wp:inline distT="0" distB="0" distL="0" distR="0" wp14:anchorId="654EDE04" wp14:editId="1DA82A3A">
             <wp:extent cx="5010849" cy="2753109"/>
             <wp:effectExtent l="0" t="0" r="0" b="9525"/>
             <wp:docPr id="14" name="Imagen 14"/>
@@ -1916,7 +1921,7 @@
           <w:lang w:eastAsia="es-GT"/>
         </w:rPr>
         <w:drawing>
-          <wp:inline distT="0" distB="0" distL="0" distR="0" wp14:anchorId="0F3EC06A" wp14:editId="6E489B95">
+          <wp:inline distT="0" distB="0" distL="0" distR="0" wp14:anchorId="5768C6B0" wp14:editId="699B430C">
             <wp:extent cx="5612130" cy="2460625"/>
             <wp:effectExtent l="0" t="0" r="7620" b="0"/>
             <wp:docPr id="15" name="Imagen 15"/>
@@ -1982,7 +1987,7 @@
           <w:lang w:eastAsia="es-GT"/>
         </w:rPr>
         <w:drawing>
-          <wp:inline distT="0" distB="0" distL="0" distR="0" wp14:anchorId="4878024A" wp14:editId="7179F31C">
+          <wp:inline distT="0" distB="0" distL="0" distR="0" wp14:anchorId="04681FE5" wp14:editId="299C4353">
             <wp:extent cx="5612130" cy="2550795"/>
             <wp:effectExtent l="0" t="0" r="7620" b="1905"/>
             <wp:docPr id="28" name="Imagen 28"/>
@@ -2039,7 +2044,7 @@
           <w:lang w:eastAsia="es-GT"/>
         </w:rPr>
         <w:drawing>
-          <wp:inline distT="0" distB="0" distL="0" distR="0" wp14:anchorId="3A242679" wp14:editId="53990BB8">
+          <wp:inline distT="0" distB="0" distL="0" distR="0" wp14:anchorId="6ACF844B" wp14:editId="3613137A">
             <wp:extent cx="2885704" cy="1319758"/>
             <wp:effectExtent l="0" t="0" r="0" b="0"/>
             <wp:docPr id="17" name="Imagen 17"/>
@@ -2107,7 +2112,7 @@
         </w:rPr>
         <w:lastRenderedPageBreak/>
         <w:drawing>
-          <wp:inline distT="0" distB="0" distL="0" distR="0" wp14:anchorId="61BC589D" wp14:editId="2EDA8EB9">
+          <wp:inline distT="0" distB="0" distL="0" distR="0" wp14:anchorId="14DF0E42" wp14:editId="4C32B2C6">
             <wp:extent cx="5612130" cy="4867910"/>
             <wp:effectExtent l="0" t="0" r="7620" b="8890"/>
             <wp:docPr id="29" name="Imagen 29"/>
@@ -2173,7 +2178,7 @@
           <w:lang w:eastAsia="es-GT"/>
         </w:rPr>
         <w:drawing>
-          <wp:inline distT="0" distB="0" distL="0" distR="0" wp14:anchorId="7B0AE879" wp14:editId="6BA8CF17">
+          <wp:inline distT="0" distB="0" distL="0" distR="0" wp14:anchorId="500123A1" wp14:editId="56C0BF30">
             <wp:extent cx="4919662" cy="1993359"/>
             <wp:effectExtent l="0" t="0" r="0" b="6985"/>
             <wp:docPr id="19" name="Imagen 19"/>
@@ -2225,7 +2230,7 @@
         </w:rPr>
         <w:lastRenderedPageBreak/>
         <w:drawing>
-          <wp:inline distT="0" distB="0" distL="0" distR="0" wp14:anchorId="4F147F7B" wp14:editId="72C22C12">
+          <wp:inline distT="0" distB="0" distL="0" distR="0" wp14:anchorId="3B737D43" wp14:editId="58995199">
             <wp:extent cx="5612130" cy="4088765"/>
             <wp:effectExtent l="0" t="0" r="7620" b="6985"/>
             <wp:docPr id="20" name="Imagen 20"/>
@@ -2302,7 +2307,7 @@
           <w:lang w:eastAsia="es-GT"/>
         </w:rPr>
         <w:drawing>
-          <wp:inline distT="0" distB="0" distL="0" distR="0" wp14:anchorId="349D00D3" wp14:editId="58324C88">
+          <wp:inline distT="0" distB="0" distL="0" distR="0" wp14:anchorId="0CDC47C2" wp14:editId="79B98389">
             <wp:extent cx="5612130" cy="2522855"/>
             <wp:effectExtent l="0" t="0" r="7620" b="0"/>
             <wp:docPr id="21" name="Imagen 21"/>
@@ -2391,7 +2396,7 @@
           <w:lang w:eastAsia="es-GT"/>
         </w:rPr>
         <w:drawing>
-          <wp:inline distT="0" distB="0" distL="0" distR="0" wp14:anchorId="56E143A3" wp14:editId="6659A816">
+          <wp:inline distT="0" distB="0" distL="0" distR="0" wp14:anchorId="5CF82976" wp14:editId="375B7619">
             <wp:extent cx="5612130" cy="2531110"/>
             <wp:effectExtent l="0" t="0" r="7620" b="2540"/>
             <wp:docPr id="22" name="Imagen 22"/>
@@ -2466,7 +2471,7 @@
           <w:lang w:eastAsia="es-GT"/>
         </w:rPr>
         <w:drawing>
-          <wp:inline distT="0" distB="0" distL="0" distR="0" wp14:anchorId="10DE6BB7" wp14:editId="17744D5B">
+          <wp:inline distT="0" distB="0" distL="0" distR="0" wp14:anchorId="4ACE7BF1" wp14:editId="6E75A4BD">
             <wp:extent cx="5612130" cy="2584450"/>
             <wp:effectExtent l="0" t="0" r="7620" b="6350"/>
             <wp:docPr id="23" name="Imagen 23"/>
@@ -2559,7 +2564,7 @@
         </w:rPr>
         <w:lastRenderedPageBreak/>
         <w:drawing>
-          <wp:inline distT="0" distB="0" distL="0" distR="0" wp14:anchorId="3D105416" wp14:editId="3676ADBA">
+          <wp:inline distT="0" distB="0" distL="0" distR="0" wp14:anchorId="323DDED9" wp14:editId="0A9AEBCC">
             <wp:extent cx="5777168" cy="2664373"/>
             <wp:effectExtent l="0" t="0" r="0" b="3175"/>
             <wp:docPr id="24" name="Imagen 24"/>
@@ -2659,7 +2664,7 @@
           <w:lang w:eastAsia="es-GT"/>
         </w:rPr>
         <w:drawing>
-          <wp:inline distT="0" distB="0" distL="0" distR="0" wp14:anchorId="1CE3C289" wp14:editId="233A3EB8">
+          <wp:inline distT="0" distB="0" distL="0" distR="0" wp14:anchorId="7454B717" wp14:editId="7100E038">
             <wp:extent cx="5612130" cy="1867535"/>
             <wp:effectExtent l="0" t="0" r="7620" b="0"/>
             <wp:docPr id="25" name="Imagen 25"/>
@@ -2726,7 +2731,7 @@
         </w:rPr>
         <w:lastRenderedPageBreak/>
         <w:drawing>
-          <wp:inline distT="0" distB="0" distL="0" distR="0" wp14:anchorId="1814C325" wp14:editId="1B95C371">
+          <wp:inline distT="0" distB="0" distL="0" distR="0" wp14:anchorId="49A6AFB7" wp14:editId="1AAFE490">
             <wp:extent cx="5612130" cy="2556510"/>
             <wp:effectExtent l="0" t="0" r="7620" b="0"/>
             <wp:docPr id="26" name="Imagen 26"/>
@@ -2793,7 +2798,7 @@
           <w:lang w:eastAsia="es-GT"/>
         </w:rPr>
         <w:drawing>
-          <wp:inline distT="0" distB="0" distL="0" distR="0" wp14:anchorId="7DD29345" wp14:editId="5DB0F238">
+          <wp:inline distT="0" distB="0" distL="0" distR="0" wp14:anchorId="68E01D0F" wp14:editId="78C7C3DA">
             <wp:extent cx="5612130" cy="2502535"/>
             <wp:effectExtent l="0" t="0" r="7620" b="0"/>
             <wp:docPr id="27" name="Imagen 27"/>
@@ -2843,7 +2848,7 @@
 </file>
 
 <file path=word/endnotes.xml><?xml version="1.0" encoding="utf-8"?>
-<w:endnotes xmlns:wpc="http://schemas.microsoft.com/office/word/2010/wordprocessingCanvas" xmlns:cx="http://schemas.microsoft.com/office/drawing/2014/chartex" xmlns:cx1="http://schemas.microsoft.com/office/drawing/2015/9/8/chartex" xmlns:mc="http://schemas.openxmlformats.org/markup-compatibility/2006" xmlns:o="urn:schemas-microsoft-com:office:office" xmlns:r="http://schemas.openxmlformats.org/officeDocument/2006/relationships" xmlns:m="http://schemas.openxmlformats.org/officeDocument/2006/math" xmlns:v="urn:schemas-microsoft-com:vml" xmlns:wp14="http://schemas.microsoft.com/office/word/2010/wordprocessingDrawing" xmlns:wp="http://schemas.openxmlformats.org/drawingml/2006/wordprocessingDrawing" xmlns:w10="urn:schemas-microsoft-com:office:word" xmlns:w="http://schemas.openxmlformats.org/wordprocessingml/2006/main" xmlns:w14="http://schemas.microsoft.com/office/word/2010/wordml" xmlns:w15="http://schemas.microsoft.com/office/word/2012/wordml" xmlns:w16se="http://schemas.microsoft.com/office/word/2015/wordml/symex" xmlns:wpg="http://schemas.microsoft.com/office/word/2010/wordprocessingGroup" xmlns:wpi="http://schemas.microsoft.com/office/word/2010/wordprocessingInk" xmlns:wne="http://schemas.microsoft.com/office/word/2006/wordml" xmlns:wps="http://schemas.microsoft.com/office/word/2010/wordprocessingShape" mc:Ignorable="w14 w15 w16se wp14">
+<w:endnotes xmlns:wpc="http://schemas.microsoft.com/office/word/2010/wordprocessingCanvas" xmlns:cx="http://schemas.microsoft.com/office/drawing/2014/chartex" xmlns:cx1="http://schemas.microsoft.com/office/drawing/2015/9/8/chartex" xmlns:cx2="http://schemas.microsoft.com/office/drawing/2015/10/21/chartex" xmlns:cx3="http://schemas.microsoft.com/office/drawing/2016/5/9/chartex" xmlns:cx4="http://schemas.microsoft.com/office/drawing/2016/5/10/chartex" xmlns:cx5="http://schemas.microsoft.com/office/drawing/2016/5/11/chartex" xmlns:cx6="http://schemas.microsoft.com/office/drawing/2016/5/12/chartex" xmlns:cx7="http://schemas.microsoft.com/office/drawing/2016/5/13/chartex" xmlns:cx8="http://schemas.microsoft.com/office/drawing/2016/5/14/chartex" xmlns:mc="http://schemas.openxmlformats.org/markup-compatibility/2006" xmlns:aink="http://schemas.microsoft.com/office/drawing/2016/ink" xmlns:am3d="http://schemas.microsoft.com/office/drawing/2017/model3d" xmlns:o="urn:schemas-microsoft-com:office:office" xmlns:r="http://schemas.openxmlformats.org/officeDocument/2006/relationships" xmlns:m="http://schemas.openxmlformats.org/officeDocument/2006/math" xmlns:v="urn:schemas-microsoft-com:vml" xmlns:wp14="http://schemas.microsoft.com/office/word/2010/wordprocessingDrawing" xmlns:wp="http://schemas.openxmlformats.org/drawingml/2006/wordprocessingDrawing" xmlns:w10="urn:schemas-microsoft-com:office:word" xmlns:w="http://schemas.openxmlformats.org/wordprocessingml/2006/main" xmlns:w14="http://schemas.microsoft.com/office/word/2010/wordml" xmlns:w15="http://schemas.microsoft.com/office/word/2012/wordml" xmlns:w16cid="http://schemas.microsoft.com/office/word/2016/wordml/cid" xmlns:w16se="http://schemas.microsoft.com/office/word/2015/wordml/symex" xmlns:wpg="http://schemas.microsoft.com/office/word/2010/wordprocessingGroup" xmlns:wpi="http://schemas.microsoft.com/office/word/2010/wordprocessingInk" xmlns:wne="http://schemas.microsoft.com/office/word/2006/wordml" xmlns:wps="http://schemas.microsoft.com/office/word/2010/wordprocessingShape" mc:Ignorable="w14 w15 w16se w16cid wp14">
   <w:endnote w:type="separator" w:id="-1">
     <w:p>
       <w:pPr>
@@ -2868,7 +2873,7 @@
 </file>
 
 <file path=word/footnotes.xml><?xml version="1.0" encoding="utf-8"?>
-<w:footnotes xmlns:wpc="http://schemas.microsoft.com/office/word/2010/wordprocessingCanvas" xmlns:cx="http://schemas.microsoft.com/office/drawing/2014/chartex" xmlns:cx1="http://schemas.microsoft.com/office/drawing/2015/9/8/chartex" xmlns:mc="http://schemas.openxmlformats.org/markup-compatibility/2006" xmlns:o="urn:schemas-microsoft-com:office:office" xmlns:r="http://schemas.openxmlformats.org/officeDocument/2006/relationships" xmlns:m="http://schemas.openxmlformats.org/officeDocument/2006/math" xmlns:v="urn:schemas-microsoft-com:vml" xmlns:wp14="http://schemas.microsoft.com/office/word/2010/wordprocessingDrawing" xmlns:wp="http://schemas.openxmlformats.org/drawingml/2006/wordprocessingDrawing" xmlns:w10="urn:schemas-microsoft-com:office:word" xmlns:w="http://schemas.openxmlformats.org/wordprocessingml/2006/main" xmlns:w14="http://schemas.microsoft.com/office/word/2010/wordml" xmlns:w15="http://schemas.microsoft.com/office/word/2012/wordml" xmlns:w16se="http://schemas.microsoft.com/office/word/2015/wordml/symex" xmlns:wpg="http://schemas.microsoft.com/office/word/2010/wordprocessingGroup" xmlns:wpi="http://schemas.microsoft.com/office/word/2010/wordprocessingInk" xmlns:wne="http://schemas.microsoft.com/office/word/2006/wordml" xmlns:wps="http://schemas.microsoft.com/office/word/2010/wordprocessingShape" mc:Ignorable="w14 w15 w16se wp14">
+<w:footnotes xmlns:wpc="http://schemas.microsoft.com/office/word/2010/wordprocessingCanvas" xmlns:cx="http://schemas.microsoft.com/office/drawing/2014/chartex" xmlns:cx1="http://schemas.microsoft.com/office/drawing/2015/9/8/chartex" xmlns:cx2="http://schemas.microsoft.com/office/drawing/2015/10/21/chartex" xmlns:cx3="http://schemas.microsoft.com/office/drawing/2016/5/9/chartex" xmlns:cx4="http://schemas.microsoft.com/office/drawing/2016/5/10/chartex" xmlns:cx5="http://schemas.microsoft.com/office/drawing/2016/5/11/chartex" xmlns:cx6="http://schemas.microsoft.com/office/drawing/2016/5/12/chartex" xmlns:cx7="http://schemas.microsoft.com/office/drawing/2016/5/13/chartex" xmlns:cx8="http://schemas.microsoft.com/office/drawing/2016/5/14/chartex" xmlns:mc="http://schemas.openxmlformats.org/markup-compatibility/2006" xmlns:aink="http://schemas.microsoft.com/office/drawing/2016/ink" xmlns:am3d="http://schemas.microsoft.com/office/drawing/2017/model3d" xmlns:o="urn:schemas-microsoft-com:office:office" xmlns:r="http://schemas.openxmlformats.org/officeDocument/2006/relationships" xmlns:m="http://schemas.openxmlformats.org/officeDocument/2006/math" xmlns:v="urn:schemas-microsoft-com:vml" xmlns:wp14="http://schemas.microsoft.com/office/word/2010/wordprocessingDrawing" xmlns:wp="http://schemas.openxmlformats.org/drawingml/2006/wordprocessingDrawing" xmlns:w10="urn:schemas-microsoft-com:office:word" xmlns:w="http://schemas.openxmlformats.org/wordprocessingml/2006/main" xmlns:w14="http://schemas.microsoft.com/office/word/2010/wordml" xmlns:w15="http://schemas.microsoft.com/office/word/2012/wordml" xmlns:w16cid="http://schemas.microsoft.com/office/word/2016/wordml/cid" xmlns:w16se="http://schemas.microsoft.com/office/word/2015/wordml/symex" xmlns:wpg="http://schemas.microsoft.com/office/word/2010/wordprocessingGroup" xmlns:wpi="http://schemas.microsoft.com/office/word/2010/wordprocessingInk" xmlns:wne="http://schemas.microsoft.com/office/word/2006/wordml" xmlns:wps="http://schemas.microsoft.com/office/word/2010/wordprocessingShape" mc:Ignorable="w14 w15 w16se w16cid wp14">
   <w:footnote w:type="separator" w:id="-1">
     <w:p>
       <w:pPr>
@@ -2893,7 +2898,7 @@
 </file>
 
 <file path=word/header1.xml><?xml version="1.0" encoding="utf-8"?>
-<w:hdr xmlns:wpc="http://schemas.microsoft.com/office/word/2010/wordprocessingCanvas" xmlns:cx="http://schemas.microsoft.com/office/drawing/2014/chartex" xmlns:cx1="http://schemas.microsoft.com/office/drawing/2015/9/8/chartex" xmlns:mc="http://schemas.openxmlformats.org/markup-compatibility/2006" xmlns:o="urn:schemas-microsoft-com:office:office" xmlns:r="http://schemas.openxmlformats.org/officeDocument/2006/relationships" xmlns:m="http://schemas.openxmlformats.org/officeDocument/2006/math" xmlns:v="urn:schemas-microsoft-com:vml" xmlns:wp14="http://schemas.microsoft.com/office/word/2010/wordprocessingDrawing" xmlns:wp="http://schemas.openxmlformats.org/drawingml/2006/wordprocessingDrawing" xmlns:w10="urn:schemas-microsoft-com:office:word" xmlns:w="http://schemas.openxmlformats.org/wordprocessingml/2006/main" xmlns:w14="http://schemas.microsoft.com/office/word/2010/wordml" xmlns:w15="http://schemas.microsoft.com/office/word/2012/wordml" xmlns:w16se="http://schemas.microsoft.com/office/word/2015/wordml/symex" xmlns:wpg="http://schemas.microsoft.com/office/word/2010/wordprocessingGroup" xmlns:wpi="http://schemas.microsoft.com/office/word/2010/wordprocessingInk" xmlns:wne="http://schemas.microsoft.com/office/word/2006/wordml" xmlns:wps="http://schemas.microsoft.com/office/word/2010/wordprocessingShape" mc:Ignorable="w14 w15 w16se wp14">
+<w:hdr xmlns:wpc="http://schemas.microsoft.com/office/word/2010/wordprocessingCanvas" xmlns:cx="http://schemas.microsoft.com/office/drawing/2014/chartex" xmlns:cx1="http://schemas.microsoft.com/office/drawing/2015/9/8/chartex" xmlns:cx2="http://schemas.microsoft.com/office/drawing/2015/10/21/chartex" xmlns:cx3="http://schemas.microsoft.com/office/drawing/2016/5/9/chartex" xmlns:cx4="http://schemas.microsoft.com/office/drawing/2016/5/10/chartex" xmlns:cx5="http://schemas.microsoft.com/office/drawing/2016/5/11/chartex" xmlns:cx6="http://schemas.microsoft.com/office/drawing/2016/5/12/chartex" xmlns:cx7="http://schemas.microsoft.com/office/drawing/2016/5/13/chartex" xmlns:cx8="http://schemas.microsoft.com/office/drawing/2016/5/14/chartex" xmlns:mc="http://schemas.openxmlformats.org/markup-compatibility/2006" xmlns:aink="http://schemas.microsoft.com/office/drawing/2016/ink" xmlns:am3d="http://schemas.microsoft.com/office/drawing/2017/model3d" xmlns:o="urn:schemas-microsoft-com:office:office" xmlns:r="http://schemas.openxmlformats.org/officeDocument/2006/relationships" xmlns:m="http://schemas.openxmlformats.org/officeDocument/2006/math" xmlns:v="urn:schemas-microsoft-com:vml" xmlns:wp14="http://schemas.microsoft.com/office/word/2010/wordprocessingDrawing" xmlns:wp="http://schemas.openxmlformats.org/drawingml/2006/wordprocessingDrawing" xmlns:w10="urn:schemas-microsoft-com:office:word" xmlns:w="http://schemas.openxmlformats.org/wordprocessingml/2006/main" xmlns:w14="http://schemas.microsoft.com/office/word/2010/wordml" xmlns:w15="http://schemas.microsoft.com/office/word/2012/wordml" xmlns:w16cid="http://schemas.microsoft.com/office/word/2016/wordml/cid" xmlns:w16se="http://schemas.microsoft.com/office/word/2015/wordml/symex" xmlns:wpg="http://schemas.microsoft.com/office/word/2010/wordprocessingGroup" xmlns:wpi="http://schemas.microsoft.com/office/word/2010/wordprocessingInk" xmlns:wne="http://schemas.microsoft.com/office/word/2006/wordml" xmlns:wps="http://schemas.microsoft.com/office/word/2010/wordprocessingShape" mc:Ignorable="w14 w15 w16se w16cid wp14">
   <w:p>
     <w:pPr>
       <w:pStyle w:val="Encabezado"/>
@@ -2907,7 +2912,7 @@
         <w:lang w:eastAsia="es-GT"/>
       </w:rPr>
       <w:drawing>
-        <wp:anchor distT="0" distB="0" distL="114300" distR="114300" simplePos="0" relativeHeight="251658240" behindDoc="0" locked="0" layoutInCell="1" allowOverlap="1">
+        <wp:anchor distT="0" distB="0" distL="114300" distR="114300" simplePos="0" relativeHeight="251658240" behindDoc="0" locked="0" layoutInCell="1" allowOverlap="1" wp14:anchorId="3D5A4456" wp14:editId="4AFC5FD9">
           <wp:simplePos x="0" y="0"/>
           <wp:positionH relativeFrom="column">
             <wp:posOffset>-644776</wp:posOffset>
@@ -2984,7 +2989,7 @@
 </file>
 
 <file path=word/numbering.xml><?xml version="1.0" encoding="utf-8"?>
-<w:numbering xmlns:wpc="http://schemas.microsoft.com/office/word/2010/wordprocessingCanvas" xmlns:cx="http://schemas.microsoft.com/office/drawing/2014/chartex" xmlns:cx1="http://schemas.microsoft.com/office/drawing/2015/9/8/chartex" xmlns:mc="http://schemas.openxmlformats.org/markup-compatibility/2006" xmlns:o="urn:schemas-microsoft-com:office:office" xmlns:r="http://schemas.openxmlformats.org/officeDocument/2006/relationships" xmlns:m="http://schemas.openxmlformats.org/officeDocument/2006/math" xmlns:v="urn:schemas-microsoft-com:vml" xmlns:wp14="http://schemas.microsoft.com/office/word/2010/wordprocessingDrawing" xmlns:wp="http://schemas.openxmlformats.org/drawingml/2006/wordprocessingDrawing" xmlns:w10="urn:schemas-microsoft-com:office:word" xmlns:w="http://schemas.openxmlformats.org/wordprocessingml/2006/main" xmlns:w14="http://schemas.microsoft.com/office/word/2010/wordml" xmlns:w15="http://schemas.microsoft.com/office/word/2012/wordml" xmlns:w16se="http://schemas.microsoft.com/office/word/2015/wordml/symex" xmlns:wpg="http://schemas.microsoft.com/office/word/2010/wordprocessingGroup" xmlns:wpi="http://schemas.microsoft.com/office/word/2010/wordprocessingInk" xmlns:wne="http://schemas.microsoft.com/office/word/2006/wordml" xmlns:wps="http://schemas.microsoft.com/office/word/2010/wordprocessingShape" mc:Ignorable="w14 w15 w16se wp14">
+<w:numbering xmlns:wpc="http://schemas.microsoft.com/office/word/2010/wordprocessingCanvas" xmlns:cx="http://schemas.microsoft.com/office/drawing/2014/chartex" xmlns:cx1="http://schemas.microsoft.com/office/drawing/2015/9/8/chartex" xmlns:cx2="http://schemas.microsoft.com/office/drawing/2015/10/21/chartex" xmlns:cx3="http://schemas.microsoft.com/office/drawing/2016/5/9/chartex" xmlns:cx4="http://schemas.microsoft.com/office/drawing/2016/5/10/chartex" xmlns:cx5="http://schemas.microsoft.com/office/drawing/2016/5/11/chartex" xmlns:cx6="http://schemas.microsoft.com/office/drawing/2016/5/12/chartex" xmlns:cx7="http://schemas.microsoft.com/office/drawing/2016/5/13/chartex" xmlns:cx8="http://schemas.microsoft.com/office/drawing/2016/5/14/chartex" xmlns:mc="http://schemas.openxmlformats.org/markup-compatibility/2006" xmlns:aink="http://schemas.microsoft.com/office/drawing/2016/ink" xmlns:am3d="http://schemas.microsoft.com/office/drawing/2017/model3d" xmlns:o="urn:schemas-microsoft-com:office:office" xmlns:r="http://schemas.openxmlformats.org/officeDocument/2006/relationships" xmlns:m="http://schemas.openxmlformats.org/officeDocument/2006/math" xmlns:v="urn:schemas-microsoft-com:vml" xmlns:wp14="http://schemas.microsoft.com/office/word/2010/wordprocessingDrawing" xmlns:wp="http://schemas.openxmlformats.org/drawingml/2006/wordprocessingDrawing" xmlns:w10="urn:schemas-microsoft-com:office:word" xmlns:w="http://schemas.openxmlformats.org/wordprocessingml/2006/main" xmlns:w14="http://schemas.microsoft.com/office/word/2010/wordml" xmlns:w15="http://schemas.microsoft.com/office/word/2012/wordml" xmlns:w16cid="http://schemas.microsoft.com/office/word/2016/wordml/cid" xmlns:w16se="http://schemas.microsoft.com/office/word/2015/wordml/symex" xmlns:wpg="http://schemas.microsoft.com/office/word/2010/wordprocessingGroup" xmlns:wpi="http://schemas.microsoft.com/office/word/2010/wordprocessingInk" xmlns:wne="http://schemas.microsoft.com/office/word/2006/wordml" xmlns:wps="http://schemas.microsoft.com/office/word/2010/wordprocessingShape" mc:Ignorable="w14 w15 w16se w16cid wp14">
   <w:abstractNum w:abstractNumId="0" w15:restartNumberingAfterBreak="0">
     <w:nsid w:val="0E4A532D"/>
     <w:multiLevelType w:val="hybridMultilevel"/>
@@ -3081,7 +3086,7 @@
 </file>
 
 <file path=word/styles.xml><?xml version="1.0" encoding="utf-8"?>
-<w:styles xmlns:mc="http://schemas.openxmlformats.org/markup-compatibility/2006" xmlns:r="http://schemas.openxmlformats.org/officeDocument/2006/relationships" xmlns:w="http://schemas.openxmlformats.org/wordprocessingml/2006/main" xmlns:w14="http://schemas.microsoft.com/office/word/2010/wordml" xmlns:w15="http://schemas.microsoft.com/office/word/2012/wordml" xmlns:w16se="http://schemas.microsoft.com/office/word/2015/wordml/symex" mc:Ignorable="w14 w15 w16se">
+<w:styles xmlns:mc="http://schemas.openxmlformats.org/markup-compatibility/2006" xmlns:r="http://schemas.openxmlformats.org/officeDocument/2006/relationships" xmlns:w="http://schemas.openxmlformats.org/wordprocessingml/2006/main" xmlns:w14="http://schemas.microsoft.com/office/word/2010/wordml" xmlns:w15="http://schemas.microsoft.com/office/word/2012/wordml" xmlns:w16cid="http://schemas.microsoft.com/office/word/2016/wordml/cid" xmlns:w16se="http://schemas.microsoft.com/office/word/2015/wordml/symex" mc:Ignorable="w14 w15 w16se w16cid">
   <w:docDefaults>
     <w:rPrDefault>
       <w:rPr>
@@ -3097,7 +3102,7 @@
       </w:pPr>
     </w:pPrDefault>
   </w:docDefaults>
-  <w:latentStyles w:defLockedState="0" w:defUIPriority="99" w:defSemiHidden="0" w:defUnhideWhenUsed="0" w:defQFormat="0" w:count="371">
+  <w:latentStyles w:defLockedState="0" w:defUIPriority="99" w:defSemiHidden="0" w:defUnhideWhenUsed="0" w:defQFormat="0" w:count="375">
     <w:lsdException w:name="Normal" w:uiPriority="0" w:qFormat="1"/>
     <w:lsdException w:name="heading 1" w:uiPriority="9" w:qFormat="1"/>
     <w:lsdException w:name="heading 2" w:semiHidden="1" w:uiPriority="9" w:unhideWhenUsed="1" w:qFormat="1"/>
@@ -3203,7 +3208,6 @@
     <w:lsdException w:name="HTML Sample" w:semiHidden="1" w:unhideWhenUsed="1"/>
     <w:lsdException w:name="HTML Typewriter" w:semiHidden="1" w:unhideWhenUsed="1"/>
     <w:lsdException w:name="HTML Variable" w:semiHidden="1" w:unhideWhenUsed="1"/>
-    <w:lsdException w:name="Normal Table" w:semiHidden="1" w:unhideWhenUsed="1"/>
     <w:lsdException w:name="annotation subject" w:semiHidden="1" w:unhideWhenUsed="1"/>
     <w:lsdException w:name="No List" w:semiHidden="1" w:unhideWhenUsed="1"/>
     <w:lsdException w:name="Outline List 1" w:semiHidden="1" w:unhideWhenUsed="1"/>
@@ -3247,10 +3251,8 @@
     <w:lsdException w:name="Table Elegant" w:semiHidden="1" w:unhideWhenUsed="1"/>
     <w:lsdException w:name="Table Professional" w:semiHidden="1" w:unhideWhenUsed="1"/>
     <w:lsdException w:name="Table Subtle 1" w:semiHidden="1" w:unhideWhenUsed="1"/>
-    <w:lsdException w:name="Table Subtle 2" w:semiHidden="1" w:unhideWhenUsed="1"/>
     <w:lsdException w:name="Table Web 1" w:semiHidden="1" w:unhideWhenUsed="1"/>
     <w:lsdException w:name="Table Web 2" w:semiHidden="1" w:unhideWhenUsed="1"/>
-    <w:lsdException w:name="Table Web 3" w:semiHidden="1" w:unhideWhenUsed="1"/>
     <w:lsdException w:name="Balloon Text" w:semiHidden="1" w:unhideWhenUsed="1"/>
     <w:lsdException w:name="Table Grid" w:uiPriority="39"/>
     <w:lsdException w:name="Table Theme" w:semiHidden="1" w:unhideWhenUsed="1"/>
@@ -3469,6 +3471,10 @@
     <w:lsdException w:name="List Table 5 Dark Accent 6" w:uiPriority="50"/>
     <w:lsdException w:name="List Table 6 Colorful Accent 6" w:uiPriority="51"/>
     <w:lsdException w:name="List Table 7 Colorful Accent 6" w:uiPriority="52"/>
+    <w:lsdException w:name="Mention" w:semiHidden="1" w:unhideWhenUsed="1"/>
+    <w:lsdException w:name="Smart Hyperlink" w:semiHidden="1" w:unhideWhenUsed="1"/>
+    <w:lsdException w:name="Hashtag" w:semiHidden="1" w:unhideWhenUsed="1"/>
+    <w:lsdException w:name="Unresolved Mention" w:semiHidden="1" w:unhideWhenUsed="1"/>
   </w:latentStyles>
   <w:style w:type="paragraph" w:default="1" w:styleId="Normal">
     <w:name w:val="Normal"/>
@@ -3585,7 +3591,7 @@
 </file>
 
 <file path=word/glossary/document.xml><?xml version="1.0" encoding="utf-8"?>
-<w:glossaryDocument xmlns:wpc="http://schemas.microsoft.com/office/word/2010/wordprocessingCanvas" xmlns:cx="http://schemas.microsoft.com/office/drawing/2014/chartex" xmlns:cx1="http://schemas.microsoft.com/office/drawing/2015/9/8/chartex" xmlns:mc="http://schemas.openxmlformats.org/markup-compatibility/2006" xmlns:o="urn:schemas-microsoft-com:office:office" xmlns:r="http://schemas.openxmlformats.org/officeDocument/2006/relationships" xmlns:m="http://schemas.openxmlformats.org/officeDocument/2006/math" xmlns:v="urn:schemas-microsoft-com:vml" xmlns:wp14="http://schemas.microsoft.com/office/word/2010/wordprocessingDrawing" xmlns:wp="http://schemas.openxmlformats.org/drawingml/2006/wordprocessingDrawing" xmlns:w10="urn:schemas-microsoft-com:office:word" xmlns:w="http://schemas.openxmlformats.org/wordprocessingml/2006/main" xmlns:w14="http://schemas.microsoft.com/office/word/2010/wordml" xmlns:w15="http://schemas.microsoft.com/office/word/2012/wordml" xmlns:w16se="http://schemas.microsoft.com/office/word/2015/wordml/symex" xmlns:wpg="http://schemas.microsoft.com/office/word/2010/wordprocessingGroup" xmlns:wpi="http://schemas.microsoft.com/office/word/2010/wordprocessingInk" xmlns:wne="http://schemas.microsoft.com/office/word/2006/wordml" xmlns:wps="http://schemas.microsoft.com/office/word/2010/wordprocessingShape" mc:Ignorable="w14 w15 w16se wp14">
+<w:glossaryDocument xmlns:wpc="http://schemas.microsoft.com/office/word/2010/wordprocessingCanvas" xmlns:cx="http://schemas.microsoft.com/office/drawing/2014/chartex" xmlns:cx1="http://schemas.microsoft.com/office/drawing/2015/9/8/chartex" xmlns:cx2="http://schemas.microsoft.com/office/drawing/2015/10/21/chartex" xmlns:cx3="http://schemas.microsoft.com/office/drawing/2016/5/9/chartex" xmlns:cx4="http://schemas.microsoft.com/office/drawing/2016/5/10/chartex" xmlns:cx5="http://schemas.microsoft.com/office/drawing/2016/5/11/chartex" xmlns:cx6="http://schemas.microsoft.com/office/drawing/2016/5/12/chartex" xmlns:cx7="http://schemas.microsoft.com/office/drawing/2016/5/13/chartex" xmlns:cx8="http://schemas.microsoft.com/office/drawing/2016/5/14/chartex" xmlns:mc="http://schemas.openxmlformats.org/markup-compatibility/2006" xmlns:aink="http://schemas.microsoft.com/office/drawing/2016/ink" xmlns:am3d="http://schemas.microsoft.com/office/drawing/2017/model3d" xmlns:o="urn:schemas-microsoft-com:office:office" xmlns:r="http://schemas.openxmlformats.org/officeDocument/2006/relationships" xmlns:m="http://schemas.openxmlformats.org/officeDocument/2006/math" xmlns:v="urn:schemas-microsoft-com:vml" xmlns:wp14="http://schemas.microsoft.com/office/word/2010/wordprocessingDrawing" xmlns:wp="http://schemas.openxmlformats.org/drawingml/2006/wordprocessingDrawing" xmlns:w10="urn:schemas-microsoft-com:office:word" xmlns:w="http://schemas.openxmlformats.org/wordprocessingml/2006/main" xmlns:w14="http://schemas.microsoft.com/office/word/2010/wordml" xmlns:w15="http://schemas.microsoft.com/office/word/2012/wordml" xmlns:w16cid="http://schemas.microsoft.com/office/word/2016/wordml/cid" xmlns:w16se="http://schemas.microsoft.com/office/word/2015/wordml/symex" xmlns:wpg="http://schemas.microsoft.com/office/word/2010/wordprocessingGroup" xmlns:wpi="http://schemas.microsoft.com/office/word/2010/wordprocessingInk" xmlns:wne="http://schemas.microsoft.com/office/word/2006/wordml" xmlns:wps="http://schemas.microsoft.com/office/word/2010/wordprocessingShape" mc:Ignorable="w14 w15 w16se w16cid wp14">
   <w:docParts>
     <w:docPart>
       <w:docPartPr>
@@ -3611,7 +3617,7 @@
             <w:rPr>
               <w:rFonts w:asciiTheme="majorHAnsi" w:eastAsiaTheme="majorEastAsia" w:hAnsiTheme="majorHAnsi" w:cstheme="majorBidi"/>
               <w:caps/>
-              <w:color w:val="5B9BD5" w:themeColor="accent1"/>
+              <w:color w:val="4472C4" w:themeColor="accent1"/>
               <w:sz w:val="80"/>
               <w:szCs w:val="80"/>
               <w:lang w:val="es-ES"/>
@@ -3643,7 +3649,7 @@
           </w:pPr>
           <w:r>
             <w:rPr>
-              <w:color w:val="5B9BD5" w:themeColor="accent1"/>
+              <w:color w:val="4472C4" w:themeColor="accent1"/>
               <w:sz w:val="28"/>
               <w:szCs w:val="28"/>
               <w:lang w:val="es-ES"/>
@@ -3658,33 +3664,33 @@
 </file>
 
 <file path=word/glossary/fontTable.xml><?xml version="1.0" encoding="utf-8"?>
-<w:fonts xmlns:mc="http://schemas.openxmlformats.org/markup-compatibility/2006" xmlns:r="http://schemas.openxmlformats.org/officeDocument/2006/relationships" xmlns:w="http://schemas.openxmlformats.org/wordprocessingml/2006/main" xmlns:w14="http://schemas.microsoft.com/office/word/2010/wordml" xmlns:w15="http://schemas.microsoft.com/office/word/2012/wordml" xmlns:w16se="http://schemas.microsoft.com/office/word/2015/wordml/symex" mc:Ignorable="w14 w15 w16se">
+<w:fonts xmlns:mc="http://schemas.openxmlformats.org/markup-compatibility/2006" xmlns:r="http://schemas.openxmlformats.org/officeDocument/2006/relationships" xmlns:w="http://schemas.openxmlformats.org/wordprocessingml/2006/main" xmlns:w14="http://schemas.microsoft.com/office/word/2010/wordml" xmlns:w15="http://schemas.microsoft.com/office/word/2012/wordml" xmlns:w16cid="http://schemas.microsoft.com/office/word/2016/wordml/cid" xmlns:w16se="http://schemas.microsoft.com/office/word/2015/wordml/symex" mc:Ignorable="w14 w15 w16se w16cid">
   <w:font w:name="Times New Roman">
     <w:panose1 w:val="02020603050405020304"/>
     <w:charset w:val="00"/>
     <w:family w:val="roman"/>
     <w:pitch w:val="variable"/>
-    <w:sig w:usb0="E0002AFF" w:usb1="C0007843" w:usb2="00000009" w:usb3="00000000" w:csb0="000001FF" w:csb1="00000000"/>
+    <w:sig w:usb0="E0002EFF" w:usb1="C000785B" w:usb2="00000009" w:usb3="00000000" w:csb0="000001FF" w:csb1="00000000"/>
   </w:font>
   <w:font w:name="Calibri">
     <w:panose1 w:val="020F0502020204030204"/>
     <w:charset w:val="00"/>
     <w:family w:val="swiss"/>
     <w:pitch w:val="variable"/>
-    <w:sig w:usb0="E0002AFF" w:usb1="4000ACFF" w:usb2="00000001" w:usb3="00000000" w:csb0="000001FF" w:csb1="00000000"/>
+    <w:sig w:usb0="E4002EFF" w:usb1="C000247B" w:usb2="00000009" w:usb3="00000000" w:csb0="000001FF" w:csb1="00000000"/>
   </w:font>
   <w:font w:name="Calibri Light">
     <w:panose1 w:val="020F0302020204030204"/>
     <w:charset w:val="00"/>
     <w:family w:val="swiss"/>
     <w:pitch w:val="variable"/>
-    <w:sig w:usb0="A0002AEF" w:usb1="4000207B" w:usb2="00000000" w:usb3="00000000" w:csb0="000001FF" w:csb1="00000000"/>
+    <w:sig w:usb0="E4002EFF" w:usb1="C000247B" w:usb2="00000009" w:usb3="00000000" w:csb0="000001FF" w:csb1="00000000"/>
   </w:font>
 </w:fonts>
 </file>
 
 <file path=word/glossary/settings.xml><?xml version="1.0" encoding="utf-8"?>
-<w:settings xmlns:mc="http://schemas.openxmlformats.org/markup-compatibility/2006" xmlns:o="urn:schemas-microsoft-com:office:office" xmlns:r="http://schemas.openxmlformats.org/officeDocument/2006/relationships" xmlns:m="http://schemas.openxmlformats.org/officeDocument/2006/math" xmlns:v="urn:schemas-microsoft-com:vml" xmlns:w10="urn:schemas-microsoft-com:office:word" xmlns:w="http://schemas.openxmlformats.org/wordprocessingml/2006/main" xmlns:w14="http://schemas.microsoft.com/office/word/2010/wordml" xmlns:w15="http://schemas.microsoft.com/office/word/2012/wordml" xmlns:w16se="http://schemas.microsoft.com/office/word/2015/wordml/symex" xmlns:sl="http://schemas.openxmlformats.org/schemaLibrary/2006/main" mc:Ignorable="w14 w15 w16se">
+<w:settings xmlns:mc="http://schemas.openxmlformats.org/markup-compatibility/2006" xmlns:o="urn:schemas-microsoft-com:office:office" xmlns:r="http://schemas.openxmlformats.org/officeDocument/2006/relationships" xmlns:m="http://schemas.openxmlformats.org/officeDocument/2006/math" xmlns:v="urn:schemas-microsoft-com:vml" xmlns:w10="urn:schemas-microsoft-com:office:word" xmlns:w="http://schemas.openxmlformats.org/wordprocessingml/2006/main" xmlns:w14="http://schemas.microsoft.com/office/word/2010/wordml" xmlns:w15="http://schemas.microsoft.com/office/word/2012/wordml" xmlns:w16cid="http://schemas.microsoft.com/office/word/2016/wordml/cid" xmlns:w16se="http://schemas.microsoft.com/office/word/2015/wordml/symex" xmlns:sl="http://schemas.openxmlformats.org/schemaLibrary/2006/main" mc:Ignorable="w14 w15 w16se w16cid">
   <w:view w:val="normal"/>
   <w:defaultTabStop w:val="708"/>
   <w:hyphenationZone w:val="425"/>
@@ -3696,10 +3702,13 @@
     <w:compatSetting w:name="enableOpenTypeFeatures" w:uri="http://schemas.microsoft.com/office/word" w:val="1"/>
     <w:compatSetting w:name="doNotFlipMirrorIndents" w:uri="http://schemas.microsoft.com/office/word" w:val="1"/>
     <w:compatSetting w:name="differentiateMultirowTableHeaders" w:uri="http://schemas.microsoft.com/office/word" w:val="1"/>
+    <w:compatSetting w:name="useWord2013TrackBottomHyphenation" w:uri="http://schemas.microsoft.com/office/word" w:val="1"/>
   </w:compat>
   <w:rsids>
     <w:rsidRoot w:val="001B5D5F"/>
     <w:rsid w:val="001B5D5F"/>
+    <w:rsid w:val="00624169"/>
+    <w:rsid w:val="00B9334F"/>
     <w:rsid w:val="00C041AF"/>
   </w:rsids>
   <m:mathPr>
@@ -3718,13 +3727,13 @@
   <w:themeFontLang w:val="es-GT"/>
   <w:clrSchemeMapping w:bg1="light1" w:t1="dark1" w:bg2="light2" w:t2="dark2" w:accent1="accent1" w:accent2="accent2" w:accent3="accent3" w:accent4="accent4" w:accent5="accent5" w:accent6="accent6" w:hyperlink="hyperlink" w:followedHyperlink="followedHyperlink"/>
   <w:decimalSymbol w:val="."/>
-  <w:listSeparator w:val=";"/>
+  <w:listSeparator w:val=","/>
   <w15:chartTrackingRefBased/>
 </w:settings>
 </file>
 
 <file path=word/glossary/styles.xml><?xml version="1.0" encoding="utf-8"?>
-<w:styles xmlns:mc="http://schemas.openxmlformats.org/markup-compatibility/2006" xmlns:r="http://schemas.openxmlformats.org/officeDocument/2006/relationships" xmlns:w="http://schemas.openxmlformats.org/wordprocessingml/2006/main" xmlns:w14="http://schemas.microsoft.com/office/word/2010/wordml" xmlns:w15="http://schemas.microsoft.com/office/word/2012/wordml" xmlns:w16se="http://schemas.microsoft.com/office/word/2015/wordml/symex" mc:Ignorable="w14 w15 w16se">
+<w:styles xmlns:mc="http://schemas.openxmlformats.org/markup-compatibility/2006" xmlns:r="http://schemas.openxmlformats.org/officeDocument/2006/relationships" xmlns:w="http://schemas.openxmlformats.org/wordprocessingml/2006/main" xmlns:w14="http://schemas.microsoft.com/office/word/2010/wordml" xmlns:w15="http://schemas.microsoft.com/office/word/2012/wordml" xmlns:w16cid="http://schemas.microsoft.com/office/word/2016/wordml/cid" xmlns:w16se="http://schemas.microsoft.com/office/word/2015/wordml/symex" mc:Ignorable="w14 w15 w16se w16cid">
   <w:docDefaults>
     <w:rPrDefault>
       <w:rPr>
@@ -3740,7 +3749,7 @@
       </w:pPr>
     </w:pPrDefault>
   </w:docDefaults>
-  <w:latentStyles w:defLockedState="0" w:defUIPriority="99" w:defSemiHidden="0" w:defUnhideWhenUsed="0" w:defQFormat="0" w:count="371">
+  <w:latentStyles w:defLockedState="0" w:defUIPriority="99" w:defSemiHidden="0" w:defUnhideWhenUsed="0" w:defQFormat="0" w:count="375">
     <w:lsdException w:name="Normal" w:uiPriority="0" w:qFormat="1"/>
     <w:lsdException w:name="heading 1" w:uiPriority="9" w:qFormat="1"/>
     <w:lsdException w:name="heading 2" w:semiHidden="1" w:uiPriority="9" w:unhideWhenUsed="1" w:qFormat="1"/>
@@ -3846,7 +3855,6 @@
     <w:lsdException w:name="HTML Sample" w:semiHidden="1" w:unhideWhenUsed="1"/>
     <w:lsdException w:name="HTML Typewriter" w:semiHidden="1" w:unhideWhenUsed="1"/>
     <w:lsdException w:name="HTML Variable" w:semiHidden="1" w:unhideWhenUsed="1"/>
-    <w:lsdException w:name="Normal Table" w:semiHidden="1" w:unhideWhenUsed="1"/>
     <w:lsdException w:name="annotation subject" w:semiHidden="1" w:unhideWhenUsed="1"/>
     <w:lsdException w:name="No List" w:semiHidden="1" w:unhideWhenUsed="1"/>
     <w:lsdException w:name="Outline List 1" w:semiHidden="1" w:unhideWhenUsed="1"/>
@@ -3890,10 +3898,8 @@
     <w:lsdException w:name="Table Elegant" w:semiHidden="1" w:unhideWhenUsed="1"/>
     <w:lsdException w:name="Table Professional" w:semiHidden="1" w:unhideWhenUsed="1"/>
     <w:lsdException w:name="Table Subtle 1" w:semiHidden="1" w:unhideWhenUsed="1"/>
-    <w:lsdException w:name="Table Subtle 2" w:semiHidden="1" w:unhideWhenUsed="1"/>
     <w:lsdException w:name="Table Web 1" w:semiHidden="1" w:unhideWhenUsed="1"/>
     <w:lsdException w:name="Table Web 2" w:semiHidden="1" w:unhideWhenUsed="1"/>
-    <w:lsdException w:name="Table Web 3" w:semiHidden="1" w:unhideWhenUsed="1"/>
     <w:lsdException w:name="Balloon Text" w:semiHidden="1" w:unhideWhenUsed="1"/>
     <w:lsdException w:name="Table Grid" w:uiPriority="39"/>
     <w:lsdException w:name="Table Theme" w:semiHidden="1" w:unhideWhenUsed="1"/>
@@ -4112,6 +4118,10 @@
     <w:lsdException w:name="List Table 5 Dark Accent 6" w:uiPriority="50"/>
     <w:lsdException w:name="List Table 6 Colorful Accent 6" w:uiPriority="51"/>
     <w:lsdException w:name="List Table 7 Colorful Accent 6" w:uiPriority="52"/>
+    <w:lsdException w:name="Mention" w:semiHidden="1" w:unhideWhenUsed="1"/>
+    <w:lsdException w:name="Smart Hyperlink" w:semiHidden="1" w:unhideWhenUsed="1"/>
+    <w:lsdException w:name="Hashtag" w:semiHidden="1" w:unhideWhenUsed="1"/>
+    <w:lsdException w:name="Unresolved Mention" w:semiHidden="1" w:unhideWhenUsed="1"/>
   </w:latentStyles>
   <w:style w:type="paragraph" w:default="1" w:styleId="Normal">
     <w:name w:val="Normal"/>
@@ -4164,7 +4174,7 @@
 </file>
 
 <file path=word/glossary/webSettings.xml><?xml version="1.0" encoding="utf-8"?>
-<w:webSettings xmlns:mc="http://schemas.openxmlformats.org/markup-compatibility/2006" xmlns:r="http://schemas.openxmlformats.org/officeDocument/2006/relationships" xmlns:w="http://schemas.openxmlformats.org/wordprocessingml/2006/main" xmlns:w14="http://schemas.microsoft.com/office/word/2010/wordml" xmlns:w15="http://schemas.microsoft.com/office/word/2012/wordml" xmlns:w16se="http://schemas.microsoft.com/office/word/2015/wordml/symex" mc:Ignorable="w14 w15 w16se">
+<w:webSettings xmlns:mc="http://schemas.openxmlformats.org/markup-compatibility/2006" xmlns:r="http://schemas.openxmlformats.org/officeDocument/2006/relationships" xmlns:w="http://schemas.openxmlformats.org/wordprocessingml/2006/main" xmlns:w14="http://schemas.microsoft.com/office/word/2010/wordml" xmlns:w15="http://schemas.microsoft.com/office/word/2012/wordml" xmlns:w16cid="http://schemas.microsoft.com/office/word/2016/wordml/cid" xmlns:w16se="http://schemas.microsoft.com/office/word/2015/wordml/symex" mc:Ignorable="w14 w15 w16se w16cid">
   <w:optimizeForBrowser/>
   <w:allowPNG/>
 </w:webSettings>
@@ -4433,7 +4443,7 @@
 
 <file path=customXml/item1.xml><?xml version="1.0" encoding="utf-8"?>
 <CoverPageProperties xmlns="http://schemas.microsoft.com/office/2006/coverPageProps">
-  <PublishDate>2024-05-08T00:00:00</PublishDate>
+  <PublishDate>20 de mayo de 2024</PublishDate>
   <Abstract/>
   <CompanyAddress>8va calle y 14 av. Zona 3 Quetzaltenango.</CompanyAddress>
   <CompanyPhone/>

</xml_diff>